<commit_message>
added tables and english version. Finished
</commit_message>
<xml_diff>
--- a/0_preprint/Hotel review Score relevance - final version 5__japanese.docx
+++ b/0_preprint/Hotel review Score relevance - final version 5__japanese.docx
@@ -620,7 +620,7 @@
                         </a:ln>
                         <a:extLst>
                           <a:ext uri="{91240B29-F687-4f45-9708-019B960494DF}">
-                            <a14:hiddenLine xmlns:a14="http://schemas.microsoft.com/office/drawing/2010/main" xmlns:w="http://schemas.openxmlformats.org/wordprocessingml/2006/main" xmlns:w10="urn:schemas-microsoft-com:office:word" xmlns:v="urn:schemas-microsoft-com:vml" xmlns:o="urn:schemas-microsoft-com:office:office" xmlns:mv="urn:schemas-microsoft-com:mac:vml" xmlns:mo="http://schemas.microsoft.com/office/mac/office/2008/main" xmlns="" w="9525">
+                            <a14:hiddenLine xmlns="" xmlns:mo="http://schemas.microsoft.com/office/mac/office/2008/main" xmlns:mv="urn:schemas-microsoft-com:mac:vml" xmlns:o="urn:schemas-microsoft-com:office:office" xmlns:v="urn:schemas-microsoft-com:vml" xmlns:w10="urn:schemas-microsoft-com:office:word" xmlns:w="http://schemas.openxmlformats.org/wordprocessingml/2006/main" xmlns:a14="http://schemas.microsoft.com/office/drawing/2010/main" w="9525">
                               <a:solidFill>
                                 <a:srgbClr val="000000"/>
                               </a:solidFill>
@@ -2634,7 +2634,7 @@
                           </a:ln>
                           <a:extLst>
                             <a:ext uri="{53640926-AAD7-44d8-BBD7-CCE9431645EC}">
-                              <a14:shadowObscured xmlns:a14="http://schemas.microsoft.com/office/drawing/2010/main" xmlns:w="http://schemas.openxmlformats.org/wordprocessingml/2006/main" xmlns:w10="urn:schemas-microsoft-com:office:word" xmlns:v="urn:schemas-microsoft-com:vml" xmlns:o="urn:schemas-microsoft-com:office:office" xmlns:mv="urn:schemas-microsoft-com:mac:vml" xmlns:mo="http://schemas.microsoft.com/office/mac/office/2008/main" xmlns=""/>
+                              <a14:shadowObscured xmlns="" xmlns:mo="http://schemas.microsoft.com/office/mac/office/2008/main" xmlns:mv="urn:schemas-microsoft-com:mac:vml" xmlns:o="urn:schemas-microsoft-com:office:office" xmlns:v="urn:schemas-microsoft-com:vml" xmlns:w10="urn:schemas-microsoft-com:office:word" xmlns:w="http://schemas.openxmlformats.org/wordprocessingml/2006/main" xmlns:a14="http://schemas.microsoft.com/office/drawing/2010/main"/>
                             </a:ext>
                           </a:extLst>
                         </pic:spPr>
@@ -2795,7 +2795,7 @@
                           </a:ln>
                           <a:extLst>
                             <a:ext uri="{53640926-AAD7-44d8-BBD7-CCE9431645EC}">
-                              <a14:shadowObscured xmlns:a14="http://schemas.microsoft.com/office/drawing/2010/main" xmlns:w="http://schemas.openxmlformats.org/wordprocessingml/2006/main" xmlns:w10="urn:schemas-microsoft-com:office:word" xmlns:v="urn:schemas-microsoft-com:vml" xmlns:o="urn:schemas-microsoft-com:office:office" xmlns:mv="urn:schemas-microsoft-com:mac:vml" xmlns:mo="http://schemas.microsoft.com/office/mac/office/2008/main" xmlns=""/>
+                              <a14:shadowObscured xmlns="" xmlns:mo="http://schemas.microsoft.com/office/mac/office/2008/main" xmlns:mv="urn:schemas-microsoft-com:mac:vml" xmlns:o="urn:schemas-microsoft-com:office:office" xmlns:v="urn:schemas-microsoft-com:vml" xmlns:w10="urn:schemas-microsoft-com:office:word" xmlns:w="http://schemas.openxmlformats.org/wordprocessingml/2006/main" xmlns:a14="http://schemas.microsoft.com/office/drawing/2010/main"/>
                             </a:ext>
                           </a:extLst>
                         </pic:spPr>
@@ -7917,7 +7917,7 @@
               <w:bottom w:val="single" w:sz="18" w:space="0" w:color="000001"/>
               <w:right w:val="single" w:sz="8" w:space="0" w:color="000001"/>
             </w:tcBorders>
-            <w:shd w:val="clear" w:color="auto" w:fill="FFFFFF"/>
+            <w:shd w:val="clear" w:color="auto" w:fill="auto"/>
             <w:tcMar>
               <w:top w:w="100" w:type="dxa"/>
               <w:left w:w="90" w:type="dxa"/>
@@ -7935,7 +7935,7 @@
               <w:jc w:val="center"/>
               <w:rPr>
                 <w:rFonts w:eastAsia="Yu Mincho"/>
-                <w:color w:val="000000" w:themeColor="text1"/>
+                <w:color w:val="FFFFFF" w:themeColor="background1"/>
                 <w:kern w:val="0"/>
                 <w:szCs w:val="18"/>
                 <w:lang w:eastAsia="en-US"/>
@@ -7944,7 +7944,7 @@
             <w:r>
               <w:rPr>
                 <w:rFonts w:eastAsia="Yu Mincho"/>
-                <w:color w:val="000000" w:themeColor="text1"/>
+                <w:color w:val="FFFFFF" w:themeColor="background1"/>
                 <w:kern w:val="0"/>
                 <w:szCs w:val="18"/>
                 <w:lang w:eastAsia="en-US"/>
@@ -7962,7 +7962,7 @@
               <w:bottom w:val="single" w:sz="18" w:space="0" w:color="000001"/>
               <w:right w:val="single" w:sz="12" w:space="0" w:color="000001"/>
             </w:tcBorders>
-            <w:shd w:val="clear" w:color="auto" w:fill="FFFFFF"/>
+            <w:shd w:val="clear" w:color="auto" w:fill="auto"/>
             <w:tcMar>
               <w:top w:w="100" w:type="dxa"/>
               <w:left w:w="90" w:type="dxa"/>
@@ -7980,7 +7980,7 @@
               <w:jc w:val="center"/>
               <w:rPr>
                 <w:rFonts w:eastAsia="Yu Mincho"/>
-                <w:color w:val="000000" w:themeColor="text1"/>
+                <w:color w:val="FFFFFF" w:themeColor="background1"/>
                 <w:kern w:val="0"/>
                 <w:szCs w:val="18"/>
                 <w:lang w:eastAsia="en-US"/>
@@ -7989,7 +7989,7 @@
             <w:r>
               <w:rPr>
                 <w:rFonts w:eastAsia="Yu Mincho"/>
-                <w:color w:val="000000" w:themeColor="text1"/>
+                <w:color w:val="FFFFFF" w:themeColor="background1"/>
                 <w:kern w:val="0"/>
                 <w:szCs w:val="18"/>
                 <w:lang w:eastAsia="en-US"/>
@@ -8007,7 +8007,7 @@
               <w:bottom w:val="single" w:sz="18" w:space="0" w:color="000001"/>
               <w:right w:val="single" w:sz="8" w:space="0" w:color="000001"/>
             </w:tcBorders>
-            <w:shd w:val="clear" w:color="auto" w:fill="FFFFFF"/>
+            <w:shd w:val="clear" w:color="auto" w:fill="auto"/>
             <w:tcMar>
               <w:top w:w="100" w:type="dxa"/>
               <w:left w:w="90" w:type="dxa"/>
@@ -8025,7 +8025,7 @@
               <w:jc w:val="center"/>
               <w:rPr>
                 <w:rFonts w:eastAsia="Yu Mincho"/>
-                <w:color w:val="000000" w:themeColor="text1"/>
+                <w:color w:val="FFFFFF" w:themeColor="background1"/>
                 <w:kern w:val="0"/>
                 <w:szCs w:val="18"/>
                 <w:lang w:eastAsia="en-US"/>
@@ -8036,7 +8036,7 @@
                 <w:rFonts w:eastAsia="Yu Mincho"/>
                 <w:b/>
                 <w:bCs/>
-                <w:color w:val="000000" w:themeColor="text1"/>
+                <w:color w:val="FFFFFF" w:themeColor="background1"/>
                 <w:kern w:val="0"/>
                 <w:szCs w:val="18"/>
                 <w:lang w:eastAsia="en-US"/>
@@ -8054,7 +8054,7 @@
               <w:bottom w:val="single" w:sz="18" w:space="0" w:color="000001"/>
               <w:right w:val="single" w:sz="8" w:space="0" w:color="000001"/>
             </w:tcBorders>
-            <w:shd w:val="clear" w:color="auto" w:fill="FFFFFF"/>
+            <w:shd w:val="clear" w:color="auto" w:fill="auto"/>
             <w:tcMar>
               <w:top w:w="100" w:type="dxa"/>
               <w:left w:w="90" w:type="dxa"/>
@@ -8072,7 +8072,7 @@
               <w:jc w:val="center"/>
               <w:rPr>
                 <w:rFonts w:eastAsia="Yu Mincho"/>
-                <w:color w:val="000000" w:themeColor="text1"/>
+                <w:color w:val="FFFFFF" w:themeColor="background1"/>
                 <w:kern w:val="0"/>
                 <w:szCs w:val="18"/>
                 <w:lang w:eastAsia="en-US"/>
@@ -8081,7 +8081,7 @@
             <w:r>
               <w:rPr>
                 <w:rFonts w:eastAsia="Yu Mincho"/>
-                <w:color w:val="000000" w:themeColor="text1"/>
+                <w:color w:val="FFFFFF" w:themeColor="background1"/>
                 <w:kern w:val="0"/>
                 <w:szCs w:val="18"/>
                 <w:lang w:eastAsia="en-US"/>
@@ -8091,7 +8091,7 @@
             <w:r>
               <w:rPr>
                 <w:rFonts w:ascii="STIXGeneral-Regular" w:eastAsia="Yu Mincho" w:hAnsi="STIXGeneral-Regular" w:cs="STIXGeneral-Regular"/>
-                <w:color w:val="000000" w:themeColor="text1"/>
+                <w:color w:val="FFFFFF" w:themeColor="background1"/>
                 <w:kern w:val="0"/>
                 <w:szCs w:val="18"/>
                 <w:lang w:eastAsia="en-US"/>
@@ -8115,7 +8115,7 @@
               <w:bottom w:val="single" w:sz="8" w:space="0" w:color="000001"/>
               <w:right w:val="single" w:sz="8" w:space="0" w:color="000001"/>
             </w:tcBorders>
-            <w:shd w:val="clear" w:color="auto" w:fill="FFFFFF"/>
+            <w:shd w:val="clear" w:color="auto" w:fill="auto"/>
             <w:tcMar>
               <w:top w:w="100" w:type="dxa"/>
               <w:left w:w="90" w:type="dxa"/>
@@ -8133,7 +8133,7 @@
               <w:jc w:val="center"/>
               <w:rPr>
                 <w:rFonts w:eastAsia="Yu Mincho"/>
-                <w:color w:val="000000" w:themeColor="text1"/>
+                <w:color w:val="FFFFFF" w:themeColor="background1"/>
                 <w:kern w:val="0"/>
                 <w:szCs w:val="18"/>
                 <w:lang w:eastAsia="en-US"/>
@@ -8143,7 +8143,7 @@
             <w:r>
               <w:rPr>
                 <w:rFonts w:eastAsia="Yu Mincho"/>
-                <w:color w:val="000000" w:themeColor="text1"/>
+                <w:color w:val="FFFFFF" w:themeColor="background1"/>
                 <w:kern w:val="0"/>
                 <w:szCs w:val="18"/>
                 <w:lang w:eastAsia="en-US"/>
@@ -8153,7 +8153,7 @@
             <w:r>
               <w:rPr>
                 <w:rFonts w:eastAsia="Yu Mincho"/>
-                <w:color w:val="000000" w:themeColor="text1"/>
+                <w:color w:val="FFFFFF" w:themeColor="background1"/>
                 <w:kern w:val="0"/>
                 <w:szCs w:val="18"/>
                 <w:lang w:eastAsia="en-US"/>
@@ -8164,7 +8164,7 @@
             <w:r>
               <w:rPr>
                 <w:rFonts w:eastAsia="Yu Mincho"/>
-                <w:color w:val="000000" w:themeColor="text1"/>
+                <w:color w:val="FFFFFF" w:themeColor="background1"/>
                 <w:kern w:val="0"/>
                 <w:szCs w:val="18"/>
                 <w:lang w:eastAsia="en-US"/>
@@ -8182,7 +8182,7 @@
               <w:bottom w:val="single" w:sz="8" w:space="0" w:color="000001"/>
               <w:right w:val="single" w:sz="12" w:space="0" w:color="000001"/>
             </w:tcBorders>
-            <w:shd w:val="clear" w:color="auto" w:fill="FFFFFF"/>
+            <w:shd w:val="clear" w:color="auto" w:fill="auto"/>
             <w:tcMar>
               <w:top w:w="100" w:type="dxa"/>
               <w:left w:w="90" w:type="dxa"/>
@@ -8200,7 +8200,7 @@
               <w:jc w:val="center"/>
               <w:rPr>
                 <w:rFonts w:eastAsia="Yu Mincho"/>
-                <w:color w:val="000000" w:themeColor="text1"/>
+                <w:color w:val="FFFFFF" w:themeColor="background1"/>
                 <w:kern w:val="0"/>
                 <w:szCs w:val="18"/>
                 <w:lang w:eastAsia="en-US"/>
@@ -8209,7 +8209,7 @@
             <w:r>
               <w:rPr>
                 <w:rFonts w:eastAsia="Yu Mincho"/>
-                <w:color w:val="000000" w:themeColor="text1"/>
+                <w:color w:val="FFFFFF" w:themeColor="background1"/>
                 <w:kern w:val="0"/>
                 <w:szCs w:val="18"/>
                 <w:lang w:eastAsia="en-US"/>
@@ -8227,7 +8227,7 @@
               <w:bottom w:val="single" w:sz="8" w:space="0" w:color="000001"/>
               <w:right w:val="single" w:sz="8" w:space="0" w:color="000001"/>
             </w:tcBorders>
-            <w:shd w:val="clear" w:color="auto" w:fill="FFFFFF"/>
+            <w:shd w:val="clear" w:color="auto" w:fill="auto"/>
             <w:tcMar>
               <w:top w:w="100" w:type="dxa"/>
               <w:left w:w="90" w:type="dxa"/>
@@ -8245,7 +8245,7 @@
               <w:jc w:val="center"/>
               <w:rPr>
                 <w:rFonts w:eastAsia="Yu Mincho"/>
-                <w:color w:val="000000" w:themeColor="text1"/>
+                <w:color w:val="FFFFFF" w:themeColor="background1"/>
                 <w:kern w:val="0"/>
                 <w:szCs w:val="18"/>
                 <w:lang w:eastAsia="en-US"/>
@@ -8254,7 +8254,7 @@
             <w:r>
               <w:rPr>
                 <w:rFonts w:eastAsia="Yu Mincho"/>
-                <w:color w:val="000000" w:themeColor="text1"/>
+                <w:color w:val="FFFFFF" w:themeColor="background1"/>
                 <w:kern w:val="0"/>
                 <w:szCs w:val="18"/>
                 <w:lang w:eastAsia="en-US"/>
@@ -8272,7 +8272,7 @@
               <w:bottom w:val="single" w:sz="8" w:space="0" w:color="000001"/>
               <w:right w:val="single" w:sz="8" w:space="0" w:color="000001"/>
             </w:tcBorders>
-            <w:shd w:val="clear" w:color="auto" w:fill="FFFFFF"/>
+            <w:shd w:val="clear" w:color="auto" w:fill="auto"/>
             <w:tcMar>
               <w:top w:w="100" w:type="dxa"/>
               <w:left w:w="90" w:type="dxa"/>
@@ -8290,7 +8290,7 @@
               <w:jc w:val="center"/>
               <w:rPr>
                 <w:rFonts w:eastAsia="Yu Mincho"/>
-                <w:color w:val="000000" w:themeColor="text1"/>
+                <w:color w:val="FFFFFF" w:themeColor="background1"/>
                 <w:kern w:val="0"/>
                 <w:szCs w:val="18"/>
                 <w:lang w:eastAsia="en-US"/>
@@ -8299,7 +8299,7 @@
             <w:r>
               <w:rPr>
                 <w:rFonts w:eastAsia="Yu Mincho"/>
-                <w:color w:val="000000" w:themeColor="text1"/>
+                <w:color w:val="FFFFFF" w:themeColor="background1"/>
                 <w:kern w:val="0"/>
                 <w:szCs w:val="18"/>
                 <w:lang w:eastAsia="en-US"/>
@@ -8323,7 +8323,7 @@
               <w:bottom w:val="single" w:sz="8" w:space="0" w:color="000001"/>
               <w:right w:val="single" w:sz="8" w:space="0" w:color="000001"/>
             </w:tcBorders>
-            <w:shd w:val="clear" w:color="auto" w:fill="FFFFFF"/>
+            <w:shd w:val="clear" w:color="auto" w:fill="auto"/>
             <w:tcMar>
               <w:top w:w="100" w:type="dxa"/>
               <w:left w:w="90" w:type="dxa"/>
@@ -8341,7 +8341,7 @@
               <w:jc w:val="center"/>
               <w:rPr>
                 <w:rFonts w:eastAsia="Yu Mincho"/>
-                <w:color w:val="000000" w:themeColor="text1"/>
+                <w:color w:val="FFFFFF" w:themeColor="background1"/>
                 <w:kern w:val="0"/>
                 <w:szCs w:val="18"/>
                 <w:lang w:eastAsia="en-US"/>
@@ -8351,7 +8351,7 @@
             <w:r>
               <w:rPr>
                 <w:rFonts w:eastAsia="Yu Mincho"/>
-                <w:color w:val="000000" w:themeColor="text1"/>
+                <w:color w:val="FFFFFF" w:themeColor="background1"/>
                 <w:kern w:val="0"/>
                 <w:szCs w:val="18"/>
                 <w:lang w:eastAsia="en-US"/>
@@ -8361,7 +8361,7 @@
             <w:r>
               <w:rPr>
                 <w:rFonts w:eastAsia="Yu Mincho"/>
-                <w:color w:val="000000" w:themeColor="text1"/>
+                <w:color w:val="FFFFFF" w:themeColor="background1"/>
                 <w:kern w:val="0"/>
                 <w:szCs w:val="18"/>
                 <w:lang w:eastAsia="en-US"/>
@@ -8372,7 +8372,7 @@
             <w:r>
               <w:rPr>
                 <w:rFonts w:eastAsia="Yu Mincho"/>
-                <w:color w:val="000000" w:themeColor="text1"/>
+                <w:color w:val="FFFFFF" w:themeColor="background1"/>
                 <w:kern w:val="0"/>
                 <w:szCs w:val="18"/>
                 <w:lang w:eastAsia="en-US"/>
@@ -8390,7 +8390,7 @@
               <w:bottom w:val="single" w:sz="8" w:space="0" w:color="000001"/>
               <w:right w:val="single" w:sz="12" w:space="0" w:color="000001"/>
             </w:tcBorders>
-            <w:shd w:val="clear" w:color="auto" w:fill="FFFFFF"/>
+            <w:shd w:val="clear" w:color="auto" w:fill="auto"/>
             <w:tcMar>
               <w:top w:w="100" w:type="dxa"/>
               <w:left w:w="90" w:type="dxa"/>
@@ -8408,7 +8408,7 @@
               <w:jc w:val="center"/>
               <w:rPr>
                 <w:rFonts w:eastAsia="Yu Mincho"/>
-                <w:color w:val="000000" w:themeColor="text1"/>
+                <w:color w:val="FFFFFF" w:themeColor="background1"/>
                 <w:kern w:val="0"/>
                 <w:szCs w:val="18"/>
                 <w:lang w:eastAsia="en-US"/>
@@ -8417,7 +8417,7 @@
             <w:r>
               <w:rPr>
                 <w:rFonts w:eastAsia="Yu Mincho"/>
-                <w:color w:val="000000" w:themeColor="text1"/>
+                <w:color w:val="FFFFFF" w:themeColor="background1"/>
                 <w:kern w:val="0"/>
                 <w:szCs w:val="18"/>
                 <w:lang w:eastAsia="en-US"/>
@@ -8435,7 +8435,7 @@
               <w:bottom w:val="single" w:sz="8" w:space="0" w:color="000001"/>
               <w:right w:val="single" w:sz="8" w:space="0" w:color="000001"/>
             </w:tcBorders>
-            <w:shd w:val="clear" w:color="auto" w:fill="FFFFFF"/>
+            <w:shd w:val="clear" w:color="auto" w:fill="auto"/>
             <w:tcMar>
               <w:top w:w="100" w:type="dxa"/>
               <w:left w:w="90" w:type="dxa"/>
@@ -8453,7 +8453,7 @@
               <w:jc w:val="center"/>
               <w:rPr>
                 <w:rFonts w:eastAsia="Yu Mincho"/>
-                <w:color w:val="000000" w:themeColor="text1"/>
+                <w:color w:val="FFFFFF" w:themeColor="background1"/>
                 <w:kern w:val="0"/>
                 <w:szCs w:val="18"/>
                 <w:lang w:eastAsia="en-US"/>
@@ -8462,7 +8462,7 @@
             <w:r>
               <w:rPr>
                 <w:rFonts w:eastAsia="Yu Mincho"/>
-                <w:color w:val="000000" w:themeColor="text1"/>
+                <w:color w:val="FFFFFF" w:themeColor="background1"/>
                 <w:kern w:val="0"/>
                 <w:szCs w:val="18"/>
                 <w:lang w:eastAsia="en-US"/>
@@ -8480,7 +8480,7 @@
               <w:bottom w:val="single" w:sz="8" w:space="0" w:color="000001"/>
               <w:right w:val="single" w:sz="8" w:space="0" w:color="000001"/>
             </w:tcBorders>
-            <w:shd w:val="clear" w:color="auto" w:fill="FFFFFF"/>
+            <w:shd w:val="clear" w:color="auto" w:fill="auto"/>
             <w:tcMar>
               <w:top w:w="100" w:type="dxa"/>
               <w:left w:w="90" w:type="dxa"/>
@@ -8498,7 +8498,7 @@
               <w:jc w:val="center"/>
               <w:rPr>
                 <w:rFonts w:eastAsia="Yu Mincho"/>
-                <w:color w:val="000000" w:themeColor="text1"/>
+                <w:color w:val="FFFFFF" w:themeColor="background1"/>
                 <w:kern w:val="0"/>
                 <w:szCs w:val="18"/>
                 <w:lang w:eastAsia="en-US"/>
@@ -8507,7 +8507,7 @@
             <w:r>
               <w:rPr>
                 <w:rFonts w:eastAsia="Yu Mincho"/>
-                <w:color w:val="000000" w:themeColor="text1"/>
+                <w:color w:val="FFFFFF" w:themeColor="background1"/>
                 <w:kern w:val="0"/>
                 <w:szCs w:val="18"/>
                 <w:lang w:eastAsia="en-US"/>
@@ -10571,10 +10571,10 @@
                     </a:ln>
                     <a:extLst>
                       <a:ext uri="{53640926-AAD7-44d8-BBD7-CCE9431645EC}">
-                        <a14:shadowObscured xmlns:a14="http://schemas.microsoft.com/office/drawing/2010/main" xmlns:w="http://schemas.openxmlformats.org/wordprocessingml/2006/main" xmlns:w10="urn:schemas-microsoft-com:office:word" xmlns:v="urn:schemas-microsoft-com:vml" xmlns:o="urn:schemas-microsoft-com:office:office" xmlns:mv="urn:schemas-microsoft-com:mac:vml" xmlns:mo="http://schemas.microsoft.com/office/mac/office/2008/main" xmlns=""/>
+                        <a14:shadowObscured xmlns="" xmlns:mo="http://schemas.microsoft.com/office/mac/office/2008/main" xmlns:mv="urn:schemas-microsoft-com:mac:vml" xmlns:o="urn:schemas-microsoft-com:office:office" xmlns:v="urn:schemas-microsoft-com:vml" xmlns:w10="urn:schemas-microsoft-com:office:word" xmlns:w="http://schemas.openxmlformats.org/wordprocessingml/2006/main" xmlns:a14="http://schemas.microsoft.com/office/drawing/2010/main"/>
                       </a:ext>
                       <a:ext uri="{FAA26D3D-D897-4be2-8F04-BA451C77F1D7}">
-                        <ma14:placeholderFlag xmlns:ma14="http://schemas.microsoft.com/office/mac/drawingml/2011/main" xmlns:w="http://schemas.openxmlformats.org/wordprocessingml/2006/main" xmlns:w10="urn:schemas-microsoft-com:office:word" xmlns:v="urn:schemas-microsoft-com:vml" xmlns:o="urn:schemas-microsoft-com:office:office" xmlns:mv="urn:schemas-microsoft-com:mac:vml" xmlns:mo="http://schemas.microsoft.com/office/mac/office/2008/main" xmlns=""/>
+                        <ma14:placeholderFlag xmlns="" xmlns:mo="http://schemas.microsoft.com/office/mac/office/2008/main" xmlns:mv="urn:schemas-microsoft-com:mac:vml" xmlns:o="urn:schemas-microsoft-com:office:office" xmlns:v="urn:schemas-microsoft-com:vml" xmlns:w10="urn:schemas-microsoft-com:office:word" xmlns:w="http://schemas.openxmlformats.org/wordprocessingml/2006/main" xmlns:ma14="http://schemas.microsoft.com/office/mac/drawingml/2011/main"/>
                       </a:ext>
                     </a:extLst>
                   </pic:spPr>
@@ -11822,25 +11822,7 @@
             <w:sz w:val="14"/>
             <w:szCs w:val="14"/>
           </w:rPr>
-          <w:t>https://</w:t>
-        </w:r>
-        <w:r>
-          <w:rPr>
-            <w:rStyle w:val="Hyperlink"/>
-            <w:color w:val="FFFFFF" w:themeColor="background1"/>
-            <w:sz w:val="14"/>
-            <w:szCs w:val="14"/>
-          </w:rPr>
-          <w:t>d</w:t>
-        </w:r>
-        <w:r>
-          <w:rPr>
-            <w:rStyle w:val="Hyperlink"/>
-            <w:color w:val="FFFFFF" w:themeColor="background1"/>
-            <w:sz w:val="14"/>
-            <w:szCs w:val="14"/>
-          </w:rPr>
-          <w:t>x.doi.org/10.1126/science.1205438</w:t>
+          <w:t>https://dx.doi.org/10.1126/science.1205438</w:t>
         </w:r>
       </w:hyperlink>
       <w:r>
@@ -12872,12 +12854,12 @@
                       <a:effectLst/>
                       <a:extLst>
                         <a:ext uri="{909E8E84-426E-40dd-AFC4-6F175D3DCCD1}">
-                          <a14:hiddenFill xmlns:a14="http://schemas.microsoft.com/office/drawing/2010/main" xmlns:w="http://schemas.openxmlformats.org/wordprocessingml/2006/main" xmlns:w10="urn:schemas-microsoft-com:office:word" xmlns:v="urn:schemas-microsoft-com:vml" xmlns:o="urn:schemas-microsoft-com:office:office" xmlns:mv="urn:schemas-microsoft-com:mac:vml" xmlns:mo="http://schemas.microsoft.com/office/mac/office/2008/main" xmlns="">
+                          <a14:hiddenFill xmlns="" xmlns:mo="http://schemas.microsoft.com/office/mac/office/2008/main" xmlns:mv="urn:schemas-microsoft-com:mac:vml" xmlns:o="urn:schemas-microsoft-com:office:office" xmlns:v="urn:schemas-microsoft-com:vml" xmlns:w10="urn:schemas-microsoft-com:office:word" xmlns:w="http://schemas.openxmlformats.org/wordprocessingml/2006/main" xmlns:a14="http://schemas.microsoft.com/office/drawing/2010/main">
                             <a:noFill/>
                           </a14:hiddenFill>
                         </a:ext>
                         <a:ext uri="{AF507438-7753-43e0-B8FC-AC1667EBCBE1}">
-                          <a14:hiddenEffects xmlns:a14="http://schemas.microsoft.com/office/drawing/2010/main" xmlns:w="http://schemas.openxmlformats.org/wordprocessingml/2006/main" xmlns:w10="urn:schemas-microsoft-com:office:word" xmlns:v="urn:schemas-microsoft-com:vml" xmlns:o="urn:schemas-microsoft-com:office:office" xmlns:mv="urn:schemas-microsoft-com:mac:vml" xmlns:mo="http://schemas.microsoft.com/office/mac/office/2008/main" xmlns="">
+                          <a14:hiddenEffects xmlns="" xmlns:mo="http://schemas.microsoft.com/office/mac/office/2008/main" xmlns:mv="urn:schemas-microsoft-com:mac:vml" xmlns:o="urn:schemas-microsoft-com:office:office" xmlns:v="urn:schemas-microsoft-com:vml" xmlns:w10="urn:schemas-microsoft-com:office:word" xmlns:w="http://schemas.openxmlformats.org/wordprocessingml/2006/main" xmlns:a14="http://schemas.microsoft.com/office/drawing/2010/main">
                             <a:effectLst>
                               <a:outerShdw dist="35921" dir="2700000" algn="ctr" rotWithShape="0">
                                 <a:srgbClr val="808080"/>
@@ -13485,6 +13467,7 @@
     <w:lsdException w:name="HTML Sample" w:semiHidden="1" w:unhideWhenUsed="1"/>
     <w:lsdException w:name="HTML Typewriter" w:semiHidden="1" w:unhideWhenUsed="1"/>
     <w:lsdException w:name="HTML Variable" w:semiHidden="1" w:unhideWhenUsed="1"/>
+    <w:lsdException w:name="Normal Table" w:semiHidden="1" w:unhideWhenUsed="1"/>
     <w:lsdException w:name="annotation subject" w:semiHidden="1" w:unhideWhenUsed="1"/>
     <w:lsdException w:name="No List" w:semiHidden="1" w:unhideWhenUsed="1"/>
     <w:lsdException w:name="Outline List 1" w:semiHidden="1" w:unhideWhenUsed="1"/>
@@ -13531,8 +13514,10 @@
     <w:lsdException w:name="Table Subtle 2" w:semiHidden="1" w:unhideWhenUsed="1"/>
     <w:lsdException w:name="Table Web 1" w:semiHidden="1" w:unhideWhenUsed="1"/>
     <w:lsdException w:name="Table Web 2" w:semiHidden="1" w:unhideWhenUsed="1"/>
+    <w:lsdException w:name="Table Web 3" w:semiHidden="1" w:unhideWhenUsed="1"/>
     <w:lsdException w:name="Balloon Text" w:semiHidden="1" w:unhideWhenUsed="1"/>
     <w:lsdException w:name="Table Grid" w:uiPriority="39"/>
+    <w:lsdException w:name="Table Theme" w:semiHidden="1" w:unhideWhenUsed="1"/>
     <w:lsdException w:name="Placeholder Text" w:semiHidden="1"/>
     <w:lsdException w:name="No Spacing" w:uiPriority="1" w:qFormat="1"/>
     <w:lsdException w:name="Light Shading" w:uiPriority="60"/>

</xml_diff>